<commit_message>
Transformation explanation and example, meeting 2022.5.20
</commit_message>
<xml_diff>
--- a/docs/meetingnote2022.5.20.docx
+++ b/docs/meetingnote2022.5.20.docx
@@ -1,6 +1,6 @@
 
 <file path=word/document.xml><?xml version="1.0" encoding="utf-8"?>
-<w:document xmlns:wpc="http://schemas.microsoft.com/office/word/2010/wordprocessingCanvas" xmlns:cx="http://schemas.microsoft.com/office/drawing/2014/chartex" xmlns:cx1="http://schemas.microsoft.com/office/drawing/2015/9/8/chartex" xmlns:cx2="http://schemas.microsoft.com/office/drawing/2015/10/21/chartex" xmlns:cx3="http://schemas.microsoft.com/office/drawing/2016/5/9/chartex" xmlns:cx4="http://schemas.microsoft.com/office/drawing/2016/5/10/chartex" xmlns:cx5="http://schemas.microsoft.com/office/drawing/2016/5/11/chartex" xmlns:cx6="http://schemas.microsoft.com/office/drawing/2016/5/12/chartex" xmlns:cx7="http://schemas.microsoft.com/office/drawing/2016/5/13/chartex" xmlns:cx8="http://schemas.microsoft.com/office/drawing/2016/5/14/chartex" xmlns:mc="http://schemas.openxmlformats.org/markup-compatibility/2006" xmlns:aink="http://schemas.microsoft.com/office/drawing/2016/ink" xmlns:am3d="http://schemas.microsoft.com/office/drawing/2017/model3d" xmlns:o="urn:schemas-microsoft-com:office:office" xmlns:r="http://schemas.openxmlformats.org/officeDocument/2006/relationships" xmlns:m="http://schemas.openxmlformats.org/officeDocument/2006/math" xmlns:v="urn:schemas-microsoft-com:vml" xmlns:wp14="http://schemas.microsoft.com/office/word/2010/wordprocessingDrawing" xmlns:wp="http://schemas.openxmlformats.org/drawingml/2006/wordprocessingDrawing" xmlns:w10="urn:schemas-microsoft-com:office:word" xmlns:w="http://schemas.openxmlformats.org/wordprocessingml/2006/main" xmlns:w14="http://schemas.microsoft.com/office/word/2010/wordml" xmlns:w15="http://schemas.microsoft.com/office/word/2012/wordml" xmlns:w16cex="http://schemas.microsoft.com/office/word/2018/wordml/cex" xmlns:w16cid="http://schemas.microsoft.com/office/word/2016/wordml/cid" xmlns:w16="http://schemas.microsoft.com/office/word/2018/wordml" xmlns:w16sdtdh="http://schemas.microsoft.com/office/word/2020/wordml/sdtdatahash" xmlns:w16se="http://schemas.microsoft.com/office/word/2015/wordml/symex" xmlns:wpg="http://schemas.microsoft.com/office/word/2010/wordprocessingGroup" xmlns:wpi="http://schemas.microsoft.com/office/word/2010/wordprocessingInk" xmlns:wne="http://schemas.microsoft.com/office/word/2006/wordml" xmlns:wps="http://schemas.microsoft.com/office/word/2010/wordprocessingShape" mc:Ignorable="w14 w15 w16se w16cid w16 w16cex w16sdtdh wp14">
+<w:document xmlns:wpc="http://schemas.microsoft.com/office/word/2010/wordprocessingCanvas" xmlns:cx="http://schemas.microsoft.com/office/drawing/2014/chartex" xmlns:cx1="http://schemas.microsoft.com/office/drawing/2015/9/8/chartex" xmlns:cx2="http://schemas.microsoft.com/office/drawing/2015/10/21/chartex" xmlns:cx3="http://schemas.microsoft.com/office/drawing/2016/5/9/chartex" xmlns:cx4="http://schemas.microsoft.com/office/drawing/2016/5/10/chartex" xmlns:cx5="http://schemas.microsoft.com/office/drawing/2016/5/11/chartex" xmlns:cx6="http://schemas.microsoft.com/office/drawing/2016/5/12/chartex" xmlns:cx7="http://schemas.microsoft.com/office/drawing/2016/5/13/chartex" xmlns:cx8="http://schemas.microsoft.com/office/drawing/2016/5/14/chartex" xmlns:mc="http://schemas.openxmlformats.org/markup-compatibility/2006" xmlns:aink="http://schemas.microsoft.com/office/drawing/2016/ink" xmlns:am3d="http://schemas.microsoft.com/office/drawing/2017/model3d" xmlns:o="urn:schemas-microsoft-com:office:office" xmlns:oel="http://schemas.microsoft.com/office/2019/extlst" xmlns:r="http://schemas.openxmlformats.org/officeDocument/2006/relationships" xmlns:m="http://schemas.openxmlformats.org/officeDocument/2006/math" xmlns:v="urn:schemas-microsoft-com:vml" xmlns:wp14="http://schemas.microsoft.com/office/word/2010/wordprocessingDrawing" xmlns:wp="http://schemas.openxmlformats.org/drawingml/2006/wordprocessingDrawing" xmlns:w10="urn:schemas-microsoft-com:office:word" xmlns:w="http://schemas.openxmlformats.org/wordprocessingml/2006/main" xmlns:w14="http://schemas.microsoft.com/office/word/2010/wordml" xmlns:w15="http://schemas.microsoft.com/office/word/2012/wordml" xmlns:w16cex="http://schemas.microsoft.com/office/word/2018/wordml/cex" xmlns:w16cid="http://schemas.microsoft.com/office/word/2016/wordml/cid" xmlns:w16="http://schemas.microsoft.com/office/word/2018/wordml" xmlns:w16sdtdh="http://schemas.microsoft.com/office/word/2020/wordml/sdtdatahash" xmlns:w16se="http://schemas.microsoft.com/office/word/2015/wordml/symex" xmlns:wpg="http://schemas.microsoft.com/office/word/2010/wordprocessingGroup" xmlns:wpi="http://schemas.microsoft.com/office/word/2010/wordprocessingInk" xmlns:wne="http://schemas.microsoft.com/office/word/2006/wordml" xmlns:wps="http://schemas.microsoft.com/office/word/2010/wordprocessingShape" mc:Ignorable="w14 w15 w16se w16cid w16 w16cex w16sdtdh wp14">
   <w:body>
     <w:p>
       <w:pPr>
@@ -32,11 +32,63 @@
     </w:p>
     <w:p>
       <w:pPr>
-        <w:rPr>
-          <w:sz w:val="24"/>
-          <w:szCs w:val="24"/>
-        </w:rPr>
-      </w:pPr>
+        <w:pStyle w:val="ListParagraph"/>
+        <w:numPr>
+          <w:ilvl w:val="0"/>
+          <w:numId w:val="2"/>
+        </w:numPr>
+        <w:rPr>
+          <w:sz w:val="24"/>
+          <w:szCs w:val="24"/>
+        </w:rPr>
+      </w:pPr>
+      <w:r>
+        <w:rPr>
+          <w:sz w:val="24"/>
+          <w:szCs w:val="24"/>
+        </w:rPr>
+        <w:t>Made plan for Hillman Academy Program training.</w:t>
+      </w:r>
+    </w:p>
+    <w:p>
+      <w:pPr>
+        <w:pStyle w:val="ListParagraph"/>
+        <w:numPr>
+          <w:ilvl w:val="0"/>
+          <w:numId w:val="2"/>
+        </w:numPr>
+        <w:rPr>
+          <w:sz w:val="24"/>
+          <w:szCs w:val="24"/>
+        </w:rPr>
+      </w:pPr>
+      <w:r>
+        <w:rPr>
+          <w:sz w:val="24"/>
+          <w:szCs w:val="24"/>
+        </w:rPr>
+        <w:t>Conducted staff annual evaluation.</w:t>
+      </w:r>
+    </w:p>
+    <w:p>
+      <w:pPr>
+        <w:pStyle w:val="ListParagraph"/>
+        <w:numPr>
+          <w:ilvl w:val="0"/>
+          <w:numId w:val="2"/>
+        </w:numPr>
+        <w:rPr>
+          <w:sz w:val="24"/>
+          <w:szCs w:val="24"/>
+        </w:rPr>
+      </w:pPr>
+      <w:r>
+        <w:rPr>
+          <w:sz w:val="24"/>
+          <w:szCs w:val="24"/>
+        </w:rPr>
+        <w:t xml:space="preserve">Explained transformation procedure in MBIL, and other remaining procedures. </w:t>
+      </w:r>
     </w:p>
     <w:p>
       <w:pPr>
@@ -159,6 +211,13 @@
           <w:szCs w:val="24"/>
         </w:rPr>
       </w:pPr>
+      <w:r>
+        <w:rPr>
+          <w:sz w:val="24"/>
+          <w:szCs w:val="24"/>
+        </w:rPr>
+        <w:t>Refer to Meeting 2022.5.13</w:t>
+      </w:r>
     </w:p>
     <w:p>
       <w:pPr>
@@ -205,6 +264,22 @@
           <w:szCs w:val="28"/>
         </w:rPr>
         <w:t xml:space="preserve"> for the coming week</w:t>
+      </w:r>
+    </w:p>
+    <w:p>
+      <w:pPr>
+        <w:ind w:left="720" w:hanging="360"/>
+        <w:rPr>
+          <w:sz w:val="28"/>
+          <w:szCs w:val="28"/>
+        </w:rPr>
+      </w:pPr>
+      <w:r>
+        <w:rPr>
+          <w:sz w:val="28"/>
+          <w:szCs w:val="28"/>
+        </w:rPr>
+        <w:t>Refer to ongoing tasks above</w:t>
       </w:r>
     </w:p>
     <w:p>
@@ -278,8 +353,97 @@
 </file>
 
 <file path=word/numbering.xml><?xml version="1.0" encoding="utf-8"?>
-<w:numbering xmlns:wpc="http://schemas.microsoft.com/office/word/2010/wordprocessingCanvas" xmlns:cx="http://schemas.microsoft.com/office/drawing/2014/chartex" xmlns:cx1="http://schemas.microsoft.com/office/drawing/2015/9/8/chartex" xmlns:cx2="http://schemas.microsoft.com/office/drawing/2015/10/21/chartex" xmlns:cx3="http://schemas.microsoft.com/office/drawing/2016/5/9/chartex" xmlns:cx4="http://schemas.microsoft.com/office/drawing/2016/5/10/chartex" xmlns:cx5="http://schemas.microsoft.com/office/drawing/2016/5/11/chartex" xmlns:cx6="http://schemas.microsoft.com/office/drawing/2016/5/12/chartex" xmlns:cx7="http://schemas.microsoft.com/office/drawing/2016/5/13/chartex" xmlns:cx8="http://schemas.microsoft.com/office/drawing/2016/5/14/chartex" xmlns:mc="http://schemas.openxmlformats.org/markup-compatibility/2006" xmlns:aink="http://schemas.microsoft.com/office/drawing/2016/ink" xmlns:am3d="http://schemas.microsoft.com/office/drawing/2017/model3d" xmlns:o="urn:schemas-microsoft-com:office:office" xmlns:r="http://schemas.openxmlformats.org/officeDocument/2006/relationships" xmlns:m="http://schemas.openxmlformats.org/officeDocument/2006/math" xmlns:v="urn:schemas-microsoft-com:vml" xmlns:wp14="http://schemas.microsoft.com/office/word/2010/wordprocessingDrawing" xmlns:wp="http://schemas.openxmlformats.org/drawingml/2006/wordprocessingDrawing" xmlns:w10="urn:schemas-microsoft-com:office:word" xmlns:w="http://schemas.openxmlformats.org/wordprocessingml/2006/main" xmlns:w14="http://schemas.microsoft.com/office/word/2010/wordml" xmlns:w15="http://schemas.microsoft.com/office/word/2012/wordml" xmlns:w16cex="http://schemas.microsoft.com/office/word/2018/wordml/cex" xmlns:w16cid="http://schemas.microsoft.com/office/word/2016/wordml/cid" xmlns:w16="http://schemas.microsoft.com/office/word/2018/wordml" xmlns:w16sdtdh="http://schemas.microsoft.com/office/word/2020/wordml/sdtdatahash" xmlns:w16se="http://schemas.microsoft.com/office/word/2015/wordml/symex" xmlns:wpg="http://schemas.microsoft.com/office/word/2010/wordprocessingGroup" xmlns:wpi="http://schemas.microsoft.com/office/word/2010/wordprocessingInk" xmlns:wne="http://schemas.microsoft.com/office/word/2006/wordml" xmlns:wps="http://schemas.microsoft.com/office/word/2010/wordprocessingShape" mc:Ignorable="w14 w15 w16se w16cid w16 w16cex w16sdtdh wp14">
+<w:numbering xmlns:wpc="http://schemas.microsoft.com/office/word/2010/wordprocessingCanvas" xmlns:cx="http://schemas.microsoft.com/office/drawing/2014/chartex" xmlns:cx1="http://schemas.microsoft.com/office/drawing/2015/9/8/chartex" xmlns:cx2="http://schemas.microsoft.com/office/drawing/2015/10/21/chartex" xmlns:cx3="http://schemas.microsoft.com/office/drawing/2016/5/9/chartex" xmlns:cx4="http://schemas.microsoft.com/office/drawing/2016/5/10/chartex" xmlns:cx5="http://schemas.microsoft.com/office/drawing/2016/5/11/chartex" xmlns:cx6="http://schemas.microsoft.com/office/drawing/2016/5/12/chartex" xmlns:cx7="http://schemas.microsoft.com/office/drawing/2016/5/13/chartex" xmlns:cx8="http://schemas.microsoft.com/office/drawing/2016/5/14/chartex" xmlns:mc="http://schemas.openxmlformats.org/markup-compatibility/2006" xmlns:aink="http://schemas.microsoft.com/office/drawing/2016/ink" xmlns:am3d="http://schemas.microsoft.com/office/drawing/2017/model3d" xmlns:o="urn:schemas-microsoft-com:office:office" xmlns:oel="http://schemas.microsoft.com/office/2019/extlst" xmlns:r="http://schemas.openxmlformats.org/officeDocument/2006/relationships" xmlns:m="http://schemas.openxmlformats.org/officeDocument/2006/math" xmlns:v="urn:schemas-microsoft-com:vml" xmlns:wp14="http://schemas.microsoft.com/office/word/2010/wordprocessingDrawing" xmlns:wp="http://schemas.openxmlformats.org/drawingml/2006/wordprocessingDrawing" xmlns:w10="urn:schemas-microsoft-com:office:word" xmlns:w="http://schemas.openxmlformats.org/wordprocessingml/2006/main" xmlns:w14="http://schemas.microsoft.com/office/word/2010/wordml" xmlns:w15="http://schemas.microsoft.com/office/word/2012/wordml" xmlns:w16cex="http://schemas.microsoft.com/office/word/2018/wordml/cex" xmlns:w16cid="http://schemas.microsoft.com/office/word/2016/wordml/cid" xmlns:w16="http://schemas.microsoft.com/office/word/2018/wordml" xmlns:w16sdtdh="http://schemas.microsoft.com/office/word/2020/wordml/sdtdatahash" xmlns:w16se="http://schemas.microsoft.com/office/word/2015/wordml/symex" xmlns:wpg="http://schemas.microsoft.com/office/word/2010/wordprocessingGroup" xmlns:wpi="http://schemas.microsoft.com/office/word/2010/wordprocessingInk" xmlns:wne="http://schemas.microsoft.com/office/word/2006/wordml" xmlns:wps="http://schemas.microsoft.com/office/word/2010/wordprocessingShape" mc:Ignorable="w14 w15 w16se w16cid w16 w16cex w16sdtdh wp14">
   <w:abstractNum w:abstractNumId="0" w15:restartNumberingAfterBreak="0">
+    <w:nsid w:val="3B98743D"/>
+    <w:multiLevelType w:val="hybridMultilevel"/>
+    <w:tmpl w:val="EE56E9DE"/>
+    <w:lvl w:ilvl="0" w:tplc="73EC91AC">
+      <w:start w:val="1"/>
+      <w:numFmt w:val="decimal"/>
+      <w:lvlText w:val="%1)"/>
+      <w:lvlJc w:val="left"/>
+      <w:pPr>
+        <w:ind w:left="740" w:hanging="360"/>
+      </w:pPr>
+      <w:rPr>
+        <w:rFonts w:hint="default"/>
+      </w:rPr>
+    </w:lvl>
+    <w:lvl w:ilvl="1" w:tplc="04090019" w:tentative="1">
+      <w:start w:val="1"/>
+      <w:numFmt w:val="lowerLetter"/>
+      <w:lvlText w:val="%2."/>
+      <w:lvlJc w:val="left"/>
+      <w:pPr>
+        <w:ind w:left="1460" w:hanging="360"/>
+      </w:pPr>
+    </w:lvl>
+    <w:lvl w:ilvl="2" w:tplc="0409001B" w:tentative="1">
+      <w:start w:val="1"/>
+      <w:numFmt w:val="lowerRoman"/>
+      <w:lvlText w:val="%3."/>
+      <w:lvlJc w:val="right"/>
+      <w:pPr>
+        <w:ind w:left="2180" w:hanging="180"/>
+      </w:pPr>
+    </w:lvl>
+    <w:lvl w:ilvl="3" w:tplc="0409000F" w:tentative="1">
+      <w:start w:val="1"/>
+      <w:numFmt w:val="decimal"/>
+      <w:lvlText w:val="%4."/>
+      <w:lvlJc w:val="left"/>
+      <w:pPr>
+        <w:ind w:left="2900" w:hanging="360"/>
+      </w:pPr>
+    </w:lvl>
+    <w:lvl w:ilvl="4" w:tplc="04090019" w:tentative="1">
+      <w:start w:val="1"/>
+      <w:numFmt w:val="lowerLetter"/>
+      <w:lvlText w:val="%5."/>
+      <w:lvlJc w:val="left"/>
+      <w:pPr>
+        <w:ind w:left="3620" w:hanging="360"/>
+      </w:pPr>
+    </w:lvl>
+    <w:lvl w:ilvl="5" w:tplc="0409001B" w:tentative="1">
+      <w:start w:val="1"/>
+      <w:numFmt w:val="lowerRoman"/>
+      <w:lvlText w:val="%6."/>
+      <w:lvlJc w:val="right"/>
+      <w:pPr>
+        <w:ind w:left="4340" w:hanging="180"/>
+      </w:pPr>
+    </w:lvl>
+    <w:lvl w:ilvl="6" w:tplc="0409000F" w:tentative="1">
+      <w:start w:val="1"/>
+      <w:numFmt w:val="decimal"/>
+      <w:lvlText w:val="%7."/>
+      <w:lvlJc w:val="left"/>
+      <w:pPr>
+        <w:ind w:left="5060" w:hanging="360"/>
+      </w:pPr>
+    </w:lvl>
+    <w:lvl w:ilvl="7" w:tplc="04090019" w:tentative="1">
+      <w:start w:val="1"/>
+      <w:numFmt w:val="lowerLetter"/>
+      <w:lvlText w:val="%8."/>
+      <w:lvlJc w:val="left"/>
+      <w:pPr>
+        <w:ind w:left="5780" w:hanging="360"/>
+      </w:pPr>
+    </w:lvl>
+    <w:lvl w:ilvl="8" w:tplc="0409001B" w:tentative="1">
+      <w:start w:val="1"/>
+      <w:numFmt w:val="lowerRoman"/>
+      <w:lvlText w:val="%9."/>
+      <w:lvlJc w:val="right"/>
+      <w:pPr>
+        <w:ind w:left="6500" w:hanging="180"/>
+      </w:pPr>
+    </w:lvl>
+  </w:abstractNum>
+  <w:abstractNum w:abstractNumId="1" w15:restartNumberingAfterBreak="0">
     <w:nsid w:val="3FE044A2"/>
     <w:multiLevelType w:val="hybridMultilevel"/>
     <w:tmpl w:val="2CCE382A"/>
@@ -368,7 +532,10 @@
       </w:pPr>
     </w:lvl>
   </w:abstractNum>
-  <w:num w:numId="1">
+  <w:num w:numId="1" w16cid:durableId="723918573">
+    <w:abstractNumId w:val="1"/>
+  </w:num>
+  <w:num w:numId="2" w16cid:durableId="12540401">
     <w:abstractNumId w:val="0"/>
   </w:num>
 </w:numbering>

</xml_diff>